<commit_message>
Module 15 add redis cache
</commit_message>
<xml_diff>
--- a/15 Module/Task.docx
+++ b/15 Module/Task.docx
@@ -1,6 +1,6 @@
 
 <file path=word/document.xml><?xml version="1.0" encoding="utf-8"?>
-<w:document xmlns:wpc="http://schemas.microsoft.com/office/word/2010/wordprocessingCanvas" xmlns:mc="http://schemas.openxmlformats.org/markup-compatibility/2006" xmlns:o="urn:schemas-microsoft-com:office:office" xmlns:r="http://schemas.openxmlformats.org/officeDocument/2006/relationships" xmlns:m="http://schemas.openxmlformats.org/officeDocument/2006/math" xmlns:v="urn:schemas-microsoft-com:vml" xmlns:wp14="http://schemas.microsoft.com/office/word/2010/wordprocessingDrawing" xmlns:wp="http://schemas.openxmlformats.org/drawingml/2006/wordprocessingDrawing" xmlns:w10="urn:schemas-microsoft-com:office:word" xmlns:w="http://schemas.openxmlformats.org/wordprocessingml/2006/main" xmlns:w14="http://schemas.microsoft.com/office/word/2010/wordml" xmlns:w15="http://schemas.microsoft.com/office/word/2012/wordml" xmlns:wpg="http://schemas.microsoft.com/office/word/2010/wordprocessingGroup" xmlns:wpi="http://schemas.microsoft.com/office/word/2010/wordprocessingInk" xmlns:wne="http://schemas.microsoft.com/office/word/2006/wordml" xmlns:wps="http://schemas.microsoft.com/office/word/2010/wordprocessingShape" mc:Ignorable="w14 w15 wp14">
+<w:document xmlns:wpc="http://schemas.microsoft.com/office/word/2010/wordprocessingCanvas" xmlns:cx="http://schemas.microsoft.com/office/drawing/2014/chartex" xmlns:cx1="http://schemas.microsoft.com/office/drawing/2015/9/8/chartex" xmlns:cx2="http://schemas.microsoft.com/office/drawing/2015/10/21/chartex" xmlns:cx3="http://schemas.microsoft.com/office/drawing/2016/5/9/chartex" xmlns:cx4="http://schemas.microsoft.com/office/drawing/2016/5/10/chartex" xmlns:cx5="http://schemas.microsoft.com/office/drawing/2016/5/11/chartex" xmlns:cx6="http://schemas.microsoft.com/office/drawing/2016/5/12/chartex" xmlns:cx7="http://schemas.microsoft.com/office/drawing/2016/5/13/chartex" xmlns:cx8="http://schemas.microsoft.com/office/drawing/2016/5/14/chartex" xmlns:mc="http://schemas.openxmlformats.org/markup-compatibility/2006" xmlns:aink="http://schemas.microsoft.com/office/drawing/2016/ink" xmlns:am3d="http://schemas.microsoft.com/office/drawing/2017/model3d" xmlns:o="urn:schemas-microsoft-com:office:office" xmlns:r="http://schemas.openxmlformats.org/officeDocument/2006/relationships" xmlns:m="http://schemas.openxmlformats.org/officeDocument/2006/math" xmlns:v="urn:schemas-microsoft-com:vml" xmlns:wp14="http://schemas.microsoft.com/office/word/2010/wordprocessingDrawing" xmlns:wp="http://schemas.openxmlformats.org/drawingml/2006/wordprocessingDrawing" xmlns:w10="urn:schemas-microsoft-com:office:word" xmlns:w="http://schemas.openxmlformats.org/wordprocessingml/2006/main" xmlns:w14="http://schemas.microsoft.com/office/word/2010/wordml" xmlns:w15="http://schemas.microsoft.com/office/word/2012/wordml" xmlns:w16cex="http://schemas.microsoft.com/office/word/2018/wordml/cex" xmlns:w16cid="http://schemas.microsoft.com/office/word/2016/wordml/cid" xmlns:w16="http://schemas.microsoft.com/office/word/2018/wordml" xmlns:w16se="http://schemas.microsoft.com/office/word/2015/wordml/symex" xmlns:wpg="http://schemas.microsoft.com/office/word/2010/wordprocessingGroup" xmlns:wpi="http://schemas.microsoft.com/office/word/2010/wordprocessingInk" xmlns:wne="http://schemas.microsoft.com/office/word/2006/wordml" xmlns:wps="http://schemas.microsoft.com/office/word/2010/wordprocessingShape" mc:Ignorable="w14 w15 w16se w16cid w16 w16cex wp14">
   <w:body>
     <w:p>
       <w:pPr>
@@ -75,19 +75,11 @@
           <w:lang w:val="ru-RU"/>
         </w:rPr>
       </w:pPr>
-      <w:proofErr w:type="spellStart"/>
-      <w:r>
-        <w:rPr>
-          <w:lang w:val="ru-RU"/>
-        </w:rPr>
-        <w:t>Внутрипроцессный</w:t>
-      </w:r>
-      <w:proofErr w:type="spellEnd"/>
-      <w:r>
-        <w:rPr>
-          <w:lang w:val="ru-RU"/>
-        </w:rPr>
-        <w:t xml:space="preserve"> кэш. Например, на базе </w:t>
+      <w:r>
+        <w:rPr>
+          <w:lang w:val="ru-RU"/>
+        </w:rPr>
+        <w:t xml:space="preserve">Внутрипроцессный кэш. Например, на базе </w:t>
       </w:r>
       <w:r>
         <w:t>System</w:t>
@@ -149,14 +141,27 @@
           <w:lang w:val="ru-RU"/>
         </w:rPr>
       </w:pPr>
-      <w:proofErr w:type="spellStart"/>
-      <w:r>
-        <w:rPr>
-          <w:lang w:val="ru-RU"/>
-        </w:rPr>
-        <w:t>Внепроцессный</w:t>
-      </w:r>
-      <w:proofErr w:type="spellEnd"/>
+      <w:r>
+        <w:rPr>
+          <w:lang w:val="ru-RU"/>
+        </w:rPr>
+        <w:t xml:space="preserve">Внепроцессный </w:t>
+      </w:r>
+      <w:r>
+        <w:rPr>
+          <w:lang w:val="ru-RU"/>
+        </w:rPr>
+        <w:t xml:space="preserve">/ </w:t>
+      </w:r>
+      <w:r>
+        <w:rPr>
+          <w:lang w:val="ru-RU"/>
+        </w:rPr>
+        <w:t xml:space="preserve">распределенный. Например, можно взять </w:t>
+      </w:r>
+      <w:r>
+        <w:t>Redis</w:t>
+      </w:r>
       <w:r>
         <w:rPr>
           <w:lang w:val="ru-RU"/>
@@ -164,22 +169,8 @@
         <w:t xml:space="preserve"> </w:t>
       </w:r>
       <w:r>
-        <w:rPr>
-          <w:lang w:val="ru-RU"/>
-        </w:rPr>
-        <w:t xml:space="preserve">/ </w:t>
-      </w:r>
-      <w:r>
-        <w:rPr>
-          <w:lang w:val="ru-RU"/>
-        </w:rPr>
-        <w:t xml:space="preserve">распределенный. Например, можно взять </w:t>
-      </w:r>
-      <w:proofErr w:type="spellStart"/>
-      <w:r>
-        <w:t>Redis</w:t>
-      </w:r>
-      <w:proofErr w:type="spellEnd"/>
+        <w:t>on</w:t>
+      </w:r>
       <w:r>
         <w:rPr>
           <w:lang w:val="ru-RU"/>
@@ -187,7 +178,7 @@
         <w:t xml:space="preserve"> </w:t>
       </w:r>
       <w:r>
-        <w:t>on</w:t>
+        <w:t>Windows</w:t>
       </w:r>
       <w:r>
         <w:rPr>
@@ -196,29 +187,91 @@
         <w:t xml:space="preserve"> </w:t>
       </w:r>
       <w:r>
-        <w:t>Windows</w:t>
-      </w:r>
-      <w:r>
-        <w:rPr>
-          <w:lang w:val="ru-RU"/>
-        </w:rPr>
-        <w:t xml:space="preserve"> </w:t>
-      </w:r>
-      <w:r>
         <w:rPr>
           <w:lang w:val="ru-RU"/>
         </w:rPr>
         <w:t>(</w:t>
       </w:r>
-      <w:hyperlink r:id="rId5" w:history="1">
-        <w:r>
-          <w:rPr>
-            <w:rStyle w:val="Hyperlink"/>
-            <w:lang w:val="ru-RU"/>
-          </w:rPr>
-          <w:t>https://github.com/MSOpenTech/Redis</w:t>
-        </w:r>
-      </w:hyperlink>
+      <w:r>
+        <w:fldChar w:fldCharType="begin"/>
+      </w:r>
+      <w:r>
+        <w:rPr>
+          <w:lang w:val="ru-RU"/>
+        </w:rPr>
+        <w:instrText xml:space="preserve"> </w:instrText>
+      </w:r>
+      <w:r>
+        <w:instrText>HYPERLINK</w:instrText>
+      </w:r>
+      <w:r>
+        <w:rPr>
+          <w:lang w:val="ru-RU"/>
+        </w:rPr>
+        <w:instrText xml:space="preserve"> "</w:instrText>
+      </w:r>
+      <w:r>
+        <w:instrText>https</w:instrText>
+      </w:r>
+      <w:r>
+        <w:rPr>
+          <w:lang w:val="ru-RU"/>
+        </w:rPr>
+        <w:instrText>://</w:instrText>
+      </w:r>
+      <w:r>
+        <w:instrText>github</w:instrText>
+      </w:r>
+      <w:r>
+        <w:rPr>
+          <w:lang w:val="ru-RU"/>
+        </w:rPr>
+        <w:instrText>.</w:instrText>
+      </w:r>
+      <w:r>
+        <w:instrText>com</w:instrText>
+      </w:r>
+      <w:r>
+        <w:rPr>
+          <w:lang w:val="ru-RU"/>
+        </w:rPr>
+        <w:instrText>/</w:instrText>
+      </w:r>
+      <w:r>
+        <w:instrText>MSOpenTech</w:instrText>
+      </w:r>
+      <w:r>
+        <w:rPr>
+          <w:lang w:val="ru-RU"/>
+        </w:rPr>
+        <w:instrText>/</w:instrText>
+      </w:r>
+      <w:r>
+        <w:instrText>Redis</w:instrText>
+      </w:r>
+      <w:r>
+        <w:rPr>
+          <w:lang w:val="ru-RU"/>
+        </w:rPr>
+        <w:instrText xml:space="preserve">" </w:instrText>
+      </w:r>
+      <w:r>
+        <w:fldChar w:fldCharType="separate"/>
+      </w:r>
+      <w:r>
+        <w:rPr>
+          <w:rStyle w:val="Hyperlink"/>
+          <w:lang w:val="ru-RU"/>
+        </w:rPr>
+        <w:t>https://github.com/MSOpenTech/Redis</w:t>
+      </w:r>
+      <w:r>
+        <w:rPr>
+          <w:rStyle w:val="Hyperlink"/>
+          <w:lang w:val="ru-RU"/>
+        </w:rPr>
+        <w:fldChar w:fldCharType="end"/>
+      </w:r>
       <w:r>
         <w:rPr>
           <w:lang w:val="ru-RU"/>
@@ -231,29 +284,107 @@
         </w:rPr>
         <w:t xml:space="preserve">клиент на базе </w:t>
       </w:r>
-      <w:proofErr w:type="spellStart"/>
       <w:r>
         <w:rPr>
           <w:lang w:val="ru-RU"/>
         </w:rPr>
         <w:t>StackExchange.Redis</w:t>
       </w:r>
-      <w:proofErr w:type="spellEnd"/>
       <w:r>
         <w:rPr>
           <w:lang w:val="ru-RU"/>
         </w:rPr>
         <w:t xml:space="preserve"> (</w:t>
       </w:r>
-      <w:hyperlink r:id="rId6" w:history="1">
-        <w:r>
-          <w:rPr>
-            <w:rStyle w:val="Hyperlink"/>
-            <w:lang w:val="ru-RU"/>
-          </w:rPr>
-          <w:t>https://github.com/StackExchange/StackExchange.Redis</w:t>
-        </w:r>
-      </w:hyperlink>
+      <w:r>
+        <w:fldChar w:fldCharType="begin"/>
+      </w:r>
+      <w:r>
+        <w:rPr>
+          <w:lang w:val="ru-RU"/>
+        </w:rPr>
+        <w:instrText xml:space="preserve"> </w:instrText>
+      </w:r>
+      <w:r>
+        <w:instrText>HYPERLINK</w:instrText>
+      </w:r>
+      <w:r>
+        <w:rPr>
+          <w:lang w:val="ru-RU"/>
+        </w:rPr>
+        <w:instrText xml:space="preserve"> "</w:instrText>
+      </w:r>
+      <w:r>
+        <w:instrText>https</w:instrText>
+      </w:r>
+      <w:r>
+        <w:rPr>
+          <w:lang w:val="ru-RU"/>
+        </w:rPr>
+        <w:instrText>://</w:instrText>
+      </w:r>
+      <w:r>
+        <w:instrText>github</w:instrText>
+      </w:r>
+      <w:r>
+        <w:rPr>
+          <w:lang w:val="ru-RU"/>
+        </w:rPr>
+        <w:instrText>.</w:instrText>
+      </w:r>
+      <w:r>
+        <w:instrText>com</w:instrText>
+      </w:r>
+      <w:r>
+        <w:rPr>
+          <w:lang w:val="ru-RU"/>
+        </w:rPr>
+        <w:instrText>/</w:instrText>
+      </w:r>
+      <w:r>
+        <w:instrText>StackExchange</w:instrText>
+      </w:r>
+      <w:r>
+        <w:rPr>
+          <w:lang w:val="ru-RU"/>
+        </w:rPr>
+        <w:instrText>/</w:instrText>
+      </w:r>
+      <w:r>
+        <w:instrText>StackExchange</w:instrText>
+      </w:r>
+      <w:r>
+        <w:rPr>
+          <w:lang w:val="ru-RU"/>
+        </w:rPr>
+        <w:instrText>.</w:instrText>
+      </w:r>
+      <w:r>
+        <w:instrText>Redis</w:instrText>
+      </w:r>
+      <w:r>
+        <w:rPr>
+          <w:lang w:val="ru-RU"/>
+        </w:rPr>
+        <w:instrText xml:space="preserve">" </w:instrText>
+      </w:r>
+      <w:r>
+        <w:fldChar w:fldCharType="separate"/>
+      </w:r>
+      <w:r>
+        <w:rPr>
+          <w:rStyle w:val="Hyperlink"/>
+          <w:lang w:val="ru-RU"/>
+        </w:rPr>
+        <w:t>https://github.com/StackExchange/StackExchange.Redis</w:t>
+      </w:r>
+      <w:r>
+        <w:rPr>
+          <w:rStyle w:val="Hyperlink"/>
+          <w:lang w:val="ru-RU"/>
+        </w:rPr>
+        <w:fldChar w:fldCharType="end"/>
+      </w:r>
       <w:r>
         <w:rPr>
           <w:lang w:val="ru-RU"/>
@@ -268,8 +399,6 @@
           <w:lang w:val="ru-RU"/>
         </w:rPr>
       </w:pPr>
-      <w:bookmarkStart w:id="0" w:name="_GoBack"/>
-      <w:bookmarkEnd w:id="0"/>
       <w:r>
         <w:rPr>
           <w:lang w:val="ru-RU"/>
@@ -293,21 +422,7 @@
         <w:rPr>
           <w:lang w:val="ru-RU"/>
         </w:rPr>
-        <w:t xml:space="preserve">Составьте процедуру вычисления чисел </w:t>
-      </w:r>
-      <w:proofErr w:type="spellStart"/>
-      <w:r>
-        <w:rPr>
-          <w:lang w:val="ru-RU"/>
-        </w:rPr>
-        <w:t>Фиббоначи</w:t>
-      </w:r>
-      <w:proofErr w:type="spellEnd"/>
-      <w:r>
-        <w:rPr>
-          <w:lang w:val="ru-RU"/>
-        </w:rPr>
-        <w:t xml:space="preserve">. Дополните её сохранением ранее вычисленных значений в кэше (и проверки наличия </w:t>
+        <w:t xml:space="preserve">Составьте процедуру вычисления чисел Фиббоначи. Дополните её сохранением ранее вычисленных значений в кэше (и проверки наличия </w:t>
       </w:r>
       <w:r>
         <w:rPr>
@@ -348,14 +463,12 @@
         </w:rPr>
         <w:t>Доработайте приведенный пример (</w:t>
       </w:r>
-      <w:proofErr w:type="spellStart"/>
       <w:r>
         <w:rPr>
           <w:lang w:val="ru-RU"/>
         </w:rPr>
         <w:t>CachingSolutionsSamples</w:t>
       </w:r>
-      <w:proofErr w:type="spellEnd"/>
       <w:r>
         <w:rPr>
           <w:lang w:val="ru-RU"/>
@@ -436,21 +549,7 @@
         <w:rPr>
           <w:lang w:val="ru-RU"/>
         </w:rPr>
-        <w:t xml:space="preserve">Примечание!!! Чтобы избежать проблем при </w:t>
-      </w:r>
-      <w:proofErr w:type="spellStart"/>
-      <w:r>
-        <w:rPr>
-          <w:lang w:val="ru-RU"/>
-        </w:rPr>
-        <w:t>сериализации</w:t>
-      </w:r>
-      <w:proofErr w:type="spellEnd"/>
-      <w:r>
-        <w:rPr>
-          <w:lang w:val="ru-RU"/>
-        </w:rPr>
-        <w:t xml:space="preserve"> данных (при работе с внешним кэшем), обязательно отключайте </w:t>
+        <w:t xml:space="preserve">Примечание!!! Чтобы избежать проблем при сериализации данных (при работе с внешним кэшем), обязательно отключайте </w:t>
       </w:r>
       <w:proofErr w:type="spellStart"/>
       <w:r>
@@ -515,7 +614,7 @@
 </file>
 
 <file path=word/numbering.xml><?xml version="1.0" encoding="utf-8"?>
-<w:numbering xmlns:wpc="http://schemas.microsoft.com/office/word/2010/wordprocessingCanvas" xmlns:mc="http://schemas.openxmlformats.org/markup-compatibility/2006" xmlns:o="urn:schemas-microsoft-com:office:office" xmlns:r="http://schemas.openxmlformats.org/officeDocument/2006/relationships" xmlns:m="http://schemas.openxmlformats.org/officeDocument/2006/math" xmlns:v="urn:schemas-microsoft-com:vml" xmlns:wp14="http://schemas.microsoft.com/office/word/2010/wordprocessingDrawing" xmlns:wp="http://schemas.openxmlformats.org/drawingml/2006/wordprocessingDrawing" xmlns:w10="urn:schemas-microsoft-com:office:word" xmlns:w="http://schemas.openxmlformats.org/wordprocessingml/2006/main" xmlns:w14="http://schemas.microsoft.com/office/word/2010/wordml" xmlns:w15="http://schemas.microsoft.com/office/word/2012/wordml" xmlns:wpg="http://schemas.microsoft.com/office/word/2010/wordprocessingGroup" xmlns:wpi="http://schemas.microsoft.com/office/word/2010/wordprocessingInk" xmlns:wne="http://schemas.microsoft.com/office/word/2006/wordml" xmlns:wps="http://schemas.microsoft.com/office/word/2010/wordprocessingShape" mc:Ignorable="w14 w15 wp14">
+<w:numbering xmlns:wpc="http://schemas.microsoft.com/office/word/2010/wordprocessingCanvas" xmlns:cx="http://schemas.microsoft.com/office/drawing/2014/chartex" xmlns:cx1="http://schemas.microsoft.com/office/drawing/2015/9/8/chartex" xmlns:cx2="http://schemas.microsoft.com/office/drawing/2015/10/21/chartex" xmlns:cx3="http://schemas.microsoft.com/office/drawing/2016/5/9/chartex" xmlns:cx4="http://schemas.microsoft.com/office/drawing/2016/5/10/chartex" xmlns:cx5="http://schemas.microsoft.com/office/drawing/2016/5/11/chartex" xmlns:cx6="http://schemas.microsoft.com/office/drawing/2016/5/12/chartex" xmlns:cx7="http://schemas.microsoft.com/office/drawing/2016/5/13/chartex" xmlns:cx8="http://schemas.microsoft.com/office/drawing/2016/5/14/chartex" xmlns:mc="http://schemas.openxmlformats.org/markup-compatibility/2006" xmlns:aink="http://schemas.microsoft.com/office/drawing/2016/ink" xmlns:am3d="http://schemas.microsoft.com/office/drawing/2017/model3d" xmlns:o="urn:schemas-microsoft-com:office:office" xmlns:r="http://schemas.openxmlformats.org/officeDocument/2006/relationships" xmlns:m="http://schemas.openxmlformats.org/officeDocument/2006/math" xmlns:v="urn:schemas-microsoft-com:vml" xmlns:wp14="http://schemas.microsoft.com/office/word/2010/wordprocessingDrawing" xmlns:wp="http://schemas.openxmlformats.org/drawingml/2006/wordprocessingDrawing" xmlns:w10="urn:schemas-microsoft-com:office:word" xmlns:w="http://schemas.openxmlformats.org/wordprocessingml/2006/main" xmlns:w14="http://schemas.microsoft.com/office/word/2010/wordml" xmlns:w15="http://schemas.microsoft.com/office/word/2012/wordml" xmlns:w16cex="http://schemas.microsoft.com/office/word/2018/wordml/cex" xmlns:w16cid="http://schemas.microsoft.com/office/word/2016/wordml/cid" xmlns:w16="http://schemas.microsoft.com/office/word/2018/wordml" xmlns:w16se="http://schemas.microsoft.com/office/word/2015/wordml/symex" xmlns:wpg="http://schemas.microsoft.com/office/word/2010/wordprocessingGroup" xmlns:wpi="http://schemas.microsoft.com/office/word/2010/wordprocessingInk" xmlns:wne="http://schemas.microsoft.com/office/word/2006/wordml" xmlns:wps="http://schemas.microsoft.com/office/word/2010/wordprocessingShape" mc:Ignorable="w14 w15 w16se w16cid w16 w16cex wp14">
   <w:abstractNum w:abstractNumId="0" w15:restartNumberingAfterBreak="0">
     <w:nsid w:val="26E0110A"/>
     <w:multiLevelType w:val="hybridMultilevel"/>
@@ -844,7 +943,7 @@
 </file>
 
 <file path=word/styles.xml><?xml version="1.0" encoding="utf-8"?>
-<w:styles xmlns:mc="http://schemas.openxmlformats.org/markup-compatibility/2006" xmlns:r="http://schemas.openxmlformats.org/officeDocument/2006/relationships" xmlns:w="http://schemas.openxmlformats.org/wordprocessingml/2006/main" xmlns:w14="http://schemas.microsoft.com/office/word/2010/wordml" xmlns:w15="http://schemas.microsoft.com/office/word/2012/wordml" mc:Ignorable="w14 w15">
+<w:styles xmlns:mc="http://schemas.openxmlformats.org/markup-compatibility/2006" xmlns:r="http://schemas.openxmlformats.org/officeDocument/2006/relationships" xmlns:w="http://schemas.openxmlformats.org/wordprocessingml/2006/main" xmlns:w14="http://schemas.microsoft.com/office/word/2010/wordml" xmlns:w15="http://schemas.microsoft.com/office/word/2012/wordml" xmlns:w16cex="http://schemas.microsoft.com/office/word/2018/wordml/cex" xmlns:w16cid="http://schemas.microsoft.com/office/word/2016/wordml/cid" xmlns:w16="http://schemas.microsoft.com/office/word/2018/wordml" xmlns:w16se="http://schemas.microsoft.com/office/word/2015/wordml/symex" mc:Ignorable="w14 w15 w16se w16cid w16 w16cex">
   <w:docDefaults>
     <w:rPrDefault>
       <w:rPr>
@@ -860,7 +959,7 @@
       </w:pPr>
     </w:pPrDefault>
   </w:docDefaults>
-  <w:latentStyles w:defLockedState="0" w:defUIPriority="99" w:defSemiHidden="0" w:defUnhideWhenUsed="0" w:defQFormat="0" w:count="371">
+  <w:latentStyles w:defLockedState="0" w:defUIPriority="99" w:defSemiHidden="0" w:defUnhideWhenUsed="0" w:defQFormat="0" w:count="376">
     <w:lsdException w:name="Normal" w:uiPriority="0" w:qFormat="1"/>
     <w:lsdException w:name="heading 1" w:uiPriority="9" w:qFormat="1"/>
     <w:lsdException w:name="heading 2" w:semiHidden="1" w:uiPriority="9" w:unhideWhenUsed="1" w:qFormat="1"/>
@@ -966,7 +1065,6 @@
     <w:lsdException w:name="HTML Sample" w:semiHidden="1" w:unhideWhenUsed="1"/>
     <w:lsdException w:name="HTML Typewriter" w:semiHidden="1" w:unhideWhenUsed="1"/>
     <w:lsdException w:name="HTML Variable" w:semiHidden="1" w:unhideWhenUsed="1"/>
-    <w:lsdException w:name="Normal Table" w:semiHidden="1" w:unhideWhenUsed="1"/>
     <w:lsdException w:name="annotation subject" w:semiHidden="1" w:unhideWhenUsed="1"/>
     <w:lsdException w:name="No List" w:semiHidden="1" w:unhideWhenUsed="1"/>
     <w:lsdException w:name="Outline List 1" w:semiHidden="1" w:unhideWhenUsed="1"/>
@@ -1009,11 +1107,8 @@
     <w:lsdException w:name="Table Contemporary" w:semiHidden="1" w:unhideWhenUsed="1"/>
     <w:lsdException w:name="Table Elegant" w:semiHidden="1" w:unhideWhenUsed="1"/>
     <w:lsdException w:name="Table Professional" w:semiHidden="1" w:unhideWhenUsed="1"/>
-    <w:lsdException w:name="Table Subtle 1" w:semiHidden="1" w:unhideWhenUsed="1"/>
     <w:lsdException w:name="Table Subtle 2" w:semiHidden="1" w:unhideWhenUsed="1"/>
     <w:lsdException w:name="Table Web 1" w:semiHidden="1" w:unhideWhenUsed="1"/>
-    <w:lsdException w:name="Table Web 2" w:semiHidden="1" w:unhideWhenUsed="1"/>
-    <w:lsdException w:name="Table Web 3" w:semiHidden="1" w:unhideWhenUsed="1"/>
     <w:lsdException w:name="Balloon Text" w:semiHidden="1" w:unhideWhenUsed="1"/>
     <w:lsdException w:name="Table Grid" w:uiPriority="39"/>
     <w:lsdException w:name="Table Theme" w:semiHidden="1" w:unhideWhenUsed="1"/>
@@ -1232,6 +1327,11 @@
     <w:lsdException w:name="List Table 5 Dark Accent 6" w:uiPriority="50"/>
     <w:lsdException w:name="List Table 6 Colorful Accent 6" w:uiPriority="51"/>
     <w:lsdException w:name="List Table 7 Colorful Accent 6" w:uiPriority="52"/>
+    <w:lsdException w:name="Mention" w:semiHidden="1" w:unhideWhenUsed="1"/>
+    <w:lsdException w:name="Smart Hyperlink" w:semiHidden="1" w:unhideWhenUsed="1"/>
+    <w:lsdException w:name="Hashtag" w:semiHidden="1" w:unhideWhenUsed="1"/>
+    <w:lsdException w:name="Unresolved Mention" w:semiHidden="1" w:unhideWhenUsed="1"/>
+    <w:lsdException w:name="Smart Link" w:semiHidden="1" w:unhideWhenUsed="1"/>
   </w:latentStyles>
   <w:style w:type="paragraph" w:default="1" w:styleId="Normal">
     <w:name w:val="Normal"/>

</xml_diff>